<commit_message>
Updated journal - Final
</commit_message>
<xml_diff>
--- a/PhaseA/Authorship Verification Using Impostor Projections and Siamese Networks Journal - Phase A.docx
+++ b/PhaseA/Authorship Verification Using Impostor Projections and Siamese Networks Journal - Phase A.docx
@@ -18,12 +18,12 @@
           <wp:inline distB="114300" distT="114300" distL="114300" distR="114300">
             <wp:extent cx="3196324" cy="1062038"/>
             <wp:effectExtent b="0" l="0" r="0" t="0"/>
-            <wp:docPr id="8" name="image9.png"/>
+            <wp:docPr id="8" name="image11.png"/>
             <a:graphic>
               <a:graphicData uri="http://schemas.openxmlformats.org/drawingml/2006/picture">
                 <pic:pic>
                   <pic:nvPicPr>
-                    <pic:cNvPr id="0" name="image9.png"/>
+                    <pic:cNvPr id="0" name="image11.png"/>
                     <pic:cNvPicPr preferRelativeResize="0"/>
                   </pic:nvPicPr>
                   <pic:blipFill>
@@ -1303,7 +1303,7 @@
               </w:rPr>
               <w:t xml:space="preserve">4.2.d. Sequence Diagrams</w:t>
               <w:tab/>
-              <w:t xml:space="preserve">30</w:t>
+              <w:t xml:space="preserve">31</w:t>
             </w:r>
           </w:hyperlink>
           <w:r>
@@ -1351,7 +1351,7 @@
               </w:rPr>
               <w:t xml:space="preserve">5. Evaluation and Testing Plan</w:t>
               <w:tab/>
-              <w:t xml:space="preserve">31</w:t>
+              <w:t xml:space="preserve">32</w:t>
             </w:r>
           </w:hyperlink>
           <w:r>
@@ -1400,7 +1400,7 @@
               </w:rPr>
               <w:t xml:space="preserve">5.1. Evaluation</w:t>
               <w:tab/>
-              <w:t xml:space="preserve">31</w:t>
+              <w:t xml:space="preserve">32</w:t>
             </w:r>
           </w:hyperlink>
           <w:r>
@@ -1449,7 +1449,7 @@
               </w:rPr>
               <w:t xml:space="preserve">5.1.a. Performance Metrics</w:t>
               <w:tab/>
-              <w:t xml:space="preserve">31</w:t>
+              <w:t xml:space="preserve">32</w:t>
             </w:r>
           </w:hyperlink>
           <w:r>
@@ -1498,7 +1498,7 @@
               </w:rPr>
               <w:t xml:space="preserve">5.1.b. Stress Testing</w:t>
               <w:tab/>
-              <w:t xml:space="preserve">32</w:t>
+              <w:t xml:space="preserve">33</w:t>
             </w:r>
           </w:hyperlink>
           <w:r>
@@ -1547,7 +1547,7 @@
               </w:rPr>
               <w:t xml:space="preserve">5.1.c. Implementation and Iteration</w:t>
               <w:tab/>
-              <w:t xml:space="preserve">32</w:t>
+              <w:t xml:space="preserve">33</w:t>
             </w:r>
           </w:hyperlink>
           <w:r>
@@ -1596,7 +1596,7 @@
               </w:rPr>
               <w:t xml:space="preserve">5.1.d. Reporting</w:t>
               <w:tab/>
-              <w:t xml:space="preserve">32</w:t>
+              <w:t xml:space="preserve">33</w:t>
             </w:r>
           </w:hyperlink>
           <w:r>
@@ -1694,7 +1694,7 @@
               </w:rPr>
               <w:t xml:space="preserve">5.2.a. Data Preparation and Validation</w:t>
               <w:tab/>
-              <w:t xml:space="preserve">33</w:t>
+              <w:t xml:space="preserve">34</w:t>
             </w:r>
           </w:hyperlink>
           <w:r>
@@ -1743,7 +1743,7 @@
               </w:rPr>
               <w:t xml:space="preserve">5.2.b. Model Training Tests</w:t>
               <w:tab/>
-              <w:t xml:space="preserve">34</w:t>
+              <w:t xml:space="preserve">35</w:t>
             </w:r>
           </w:hyperlink>
           <w:r>
@@ -1792,7 +1792,7 @@
               </w:rPr>
               <w:t xml:space="preserve">5.2.c. Network-Components Integration</w:t>
               <w:tab/>
-              <w:t xml:space="preserve">35</w:t>
+              <w:t xml:space="preserve">36</w:t>
             </w:r>
           </w:hyperlink>
           <w:r>
@@ -1840,7 +1840,7 @@
               </w:rPr>
               <w:t xml:space="preserve">6. Conclusion</w:t>
               <w:tab/>
-              <w:t xml:space="preserve">36</w:t>
+              <w:t xml:space="preserve">37</w:t>
             </w:r>
           </w:hyperlink>
           <w:r>
@@ -1888,7 +1888,7 @@
               </w:rPr>
               <w:t xml:space="preserve">7. References</w:t>
               <w:tab/>
-              <w:t xml:space="preserve">37</w:t>
+              <w:t xml:space="preserve">38</w:t>
             </w:r>
           </w:hyperlink>
           <w:r>
@@ -1936,7 +1936,7 @@
               </w:rPr>
               <w:t xml:space="preserve">8. Appendix A: Hyperparameters of the Proposed Model</w:t>
               <w:tab/>
-              <w:t xml:space="preserve">38</w:t>
+              <w:t xml:space="preserve">39</w:t>
             </w:r>
           </w:hyperlink>
           <w:r>
@@ -2094,12 +2094,12 @@
           <wp:inline distB="114300" distT="114300" distL="114300" distR="114300">
             <wp:extent cx="4156522" cy="2133614"/>
             <wp:effectExtent b="0" l="0" r="0" t="0"/>
-            <wp:docPr id="12" name="image8.png"/>
+            <wp:docPr id="12" name="image18.png"/>
             <a:graphic>
               <a:graphicData uri="http://schemas.openxmlformats.org/drawingml/2006/picture">
                 <pic:pic>
                   <pic:nvPicPr>
-                    <pic:cNvPr id="0" name="image8.png"/>
+                    <pic:cNvPr id="0" name="image18.png"/>
                     <pic:cNvPicPr preferRelativeResize="0"/>
                   </pic:nvPicPr>
                   <pic:blipFill>
@@ -2374,12 +2374,12 @@
           <wp:inline distB="114300" distT="114300" distL="114300" distR="114300">
             <wp:extent cx="3086100" cy="3387673"/>
             <wp:effectExtent b="0" l="0" r="0" t="0"/>
-            <wp:docPr id="1" name="image3.png"/>
+            <wp:docPr id="1" name="image22.png"/>
             <a:graphic>
               <a:graphicData uri="http://schemas.openxmlformats.org/drawingml/2006/picture">
                 <pic:pic>
                   <pic:nvPicPr>
-                    <pic:cNvPr id="0" name="image3.png"/>
+                    <pic:cNvPr id="0" name="image22.png"/>
                     <pic:cNvPicPr preferRelativeResize="0"/>
                   </pic:nvPicPr>
                   <pic:blipFill>
@@ -4682,12 +4682,12 @@
           <wp:inline distB="114300" distT="114300" distL="114300" distR="114300">
             <wp:extent cx="5943600" cy="2413000"/>
             <wp:effectExtent b="0" l="0" r="0" t="0"/>
-            <wp:docPr id="9" name="image7.png"/>
+            <wp:docPr id="9" name="image3.png"/>
             <a:graphic>
               <a:graphicData uri="http://schemas.openxmlformats.org/drawingml/2006/picture">
                 <pic:pic>
                   <pic:nvPicPr>
-                    <pic:cNvPr id="0" name="image7.png"/>
+                    <pic:cNvPr id="0" name="image3.png"/>
                     <pic:cNvPicPr preferRelativeResize="0"/>
                   </pic:nvPicPr>
                   <pic:blipFill>
@@ -5408,12 +5408,12 @@
             <wp:extent cx="2743200" cy="2781300"/>
             <wp:effectExtent b="0" l="0" r="0" t="0"/>
             <wp:wrapNone/>
-            <wp:docPr id="17" name="image6.png"/>
+            <wp:docPr id="17" name="image10.png"/>
             <a:graphic>
               <a:graphicData uri="http://schemas.openxmlformats.org/drawingml/2006/picture">
                 <pic:pic>
                   <pic:nvPicPr>
-                    <pic:cNvPr id="0" name="image6.png"/>
+                    <pic:cNvPr id="0" name="image10.png"/>
                     <pic:cNvPicPr preferRelativeResize="0"/>
                   </pic:nvPicPr>
                   <pic:blipFill>
@@ -5876,12 +5876,12 @@
             <wp:extent cx="5634038" cy="2032595"/>
             <wp:effectExtent b="0" l="0" r="0" t="0"/>
             <wp:wrapNone/>
-            <wp:docPr id="11" name="image5.png"/>
+            <wp:docPr id="11" name="image15.png"/>
             <a:graphic>
               <a:graphicData uri="http://schemas.openxmlformats.org/drawingml/2006/picture">
                 <pic:pic>
                   <pic:nvPicPr>
-                    <pic:cNvPr id="0" name="image5.png"/>
+                    <pic:cNvPr id="0" name="image15.png"/>
                     <pic:cNvPicPr preferRelativeResize="0"/>
                   </pic:nvPicPr>
                   <pic:blipFill>
@@ -6604,12 +6604,12 @@
           <wp:inline distB="114300" distT="114300" distL="114300" distR="114300">
             <wp:extent cx="4800600" cy="2610382"/>
             <wp:effectExtent b="0" l="0" r="0" t="0"/>
-            <wp:docPr id="15" name="image4.png"/>
+            <wp:docPr id="15" name="image1.png"/>
             <a:graphic>
               <a:graphicData uri="http://schemas.openxmlformats.org/drawingml/2006/picture">
                 <pic:pic>
                   <pic:nvPicPr>
-                    <pic:cNvPr id="0" name="image4.png"/>
+                    <pic:cNvPr id="0" name="image1.png"/>
                     <pic:cNvPicPr preferRelativeResize="0"/>
                   </pic:nvPicPr>
                   <pic:blipFill>
@@ -6848,12 +6848,12 @@
             <wp:extent cx="6596063" cy="2114768"/>
             <wp:effectExtent b="0" l="0" r="0" t="0"/>
             <wp:wrapSquare wrapText="bothSides" distB="114300" distT="114300" distL="114300" distR="114300"/>
-            <wp:docPr id="19" name="image15.png"/>
+            <wp:docPr id="19" name="image7.png"/>
             <a:graphic>
               <a:graphicData uri="http://schemas.openxmlformats.org/drawingml/2006/picture">
                 <pic:pic>
                   <pic:nvPicPr>
-                    <pic:cNvPr id="0" name="image15.png"/>
+                    <pic:cNvPr id="0" name="image7.png"/>
                     <pic:cNvPicPr preferRelativeResize="0"/>
                   </pic:nvPicPr>
                   <pic:blipFill>
@@ -7032,12 +7032,12 @@
             <wp:extent cx="4843463" cy="1676583"/>
             <wp:effectExtent b="0" l="0" r="0" t="0"/>
             <wp:wrapNone/>
-            <wp:docPr id="13" name="image10.png"/>
+            <wp:docPr id="13" name="image2.png"/>
             <a:graphic>
               <a:graphicData uri="http://schemas.openxmlformats.org/drawingml/2006/picture">
                 <pic:pic>
                   <pic:nvPicPr>
-                    <pic:cNvPr id="0" name="image10.png"/>
+                    <pic:cNvPr id="0" name="image2.png"/>
                     <pic:cNvPicPr preferRelativeResize="0"/>
                   </pic:nvPicPr>
                   <pic:blipFill>
@@ -7236,12 +7236,12 @@
           <wp:inline distB="114300" distT="114300" distL="114300" distR="114300">
             <wp:extent cx="3870984" cy="3081338"/>
             <wp:effectExtent b="0" l="0" r="0" t="0"/>
-            <wp:docPr id="6" name="image20.png"/>
+            <wp:docPr id="6" name="image8.png"/>
             <a:graphic>
               <a:graphicData uri="http://schemas.openxmlformats.org/drawingml/2006/picture">
                 <pic:pic>
                   <pic:nvPicPr>
-                    <pic:cNvPr id="0" name="image20.png"/>
+                    <pic:cNvPr id="0" name="image8.png"/>
                     <pic:cNvPicPr preferRelativeResize="0"/>
                   </pic:nvPicPr>
                   <pic:blipFill>
@@ -7441,12 +7441,12 @@
           <wp:inline distB="114300" distT="114300" distL="114300" distR="114300">
             <wp:extent cx="3386138" cy="2263661"/>
             <wp:effectExtent b="0" l="0" r="0" t="0"/>
-            <wp:docPr id="22" name="image16.png"/>
+            <wp:docPr id="22" name="image12.png"/>
             <a:graphic>
               <a:graphicData uri="http://schemas.openxmlformats.org/drawingml/2006/picture">
                 <pic:pic>
                   <pic:nvPicPr>
-                    <pic:cNvPr id="0" name="image16.png"/>
+                    <pic:cNvPr id="0" name="image12.png"/>
                     <pic:cNvPicPr preferRelativeResize="0"/>
                   </pic:nvPicPr>
                   <pic:blipFill>
@@ -8571,12 +8571,12 @@
           <wp:inline distB="114300" distT="114300" distL="114300" distR="114300">
             <wp:extent cx="3171825" cy="2899954"/>
             <wp:effectExtent b="0" l="0" r="0" t="0"/>
-            <wp:docPr id="10" name="image12.png"/>
+            <wp:docPr id="10" name="image6.png"/>
             <a:graphic>
               <a:graphicData uri="http://schemas.openxmlformats.org/drawingml/2006/picture">
                 <pic:pic>
                   <pic:nvPicPr>
-                    <pic:cNvPr id="0" name="image12.png"/>
+                    <pic:cNvPr id="0" name="image6.png"/>
                     <pic:cNvPicPr preferRelativeResize="0"/>
                   </pic:nvPicPr>
                   <pic:blipFill>
@@ -9728,12 +9728,12 @@
           <wp:inline distB="114300" distT="114300" distL="114300" distR="114300">
             <wp:extent cx="4772025" cy="2401744"/>
             <wp:effectExtent b="0" l="0" r="0" t="0"/>
-            <wp:docPr id="2" name="image13.png"/>
+            <wp:docPr id="2" name="image14.png"/>
             <a:graphic>
               <a:graphicData uri="http://schemas.openxmlformats.org/drawingml/2006/picture">
                 <pic:pic>
                   <pic:nvPicPr>
-                    <pic:cNvPr id="0" name="image13.png"/>
+                    <pic:cNvPr id="0" name="image14.png"/>
                     <pic:cNvPicPr preferRelativeResize="0"/>
                   </pic:nvPicPr>
                   <pic:blipFill>
@@ -10050,12 +10050,12 @@
           <wp:inline distB="114300" distT="114300" distL="114300" distR="114300">
             <wp:extent cx="5253038" cy="1759431"/>
             <wp:effectExtent b="0" l="0" r="0" t="0"/>
-            <wp:docPr id="18" name="image1.png"/>
+            <wp:docPr id="18" name="image5.png"/>
             <a:graphic>
               <a:graphicData uri="http://schemas.openxmlformats.org/drawingml/2006/picture">
                 <pic:pic>
                   <pic:nvPicPr>
-                    <pic:cNvPr id="0" name="image1.png"/>
+                    <pic:cNvPr id="0" name="image5.png"/>
                     <pic:cNvPicPr preferRelativeResize="0"/>
                   </pic:nvPicPr>
                   <pic:blipFill>
@@ -10605,7 +10605,7 @@
           <w:szCs w:val="24"/>
           <w:rtl w:val="0"/>
         </w:rPr>
-        <w:t xml:space="preserve">Next, the refined feature vectors are passed through a fully connected layer with ReLU, which allows the model to learn further transformations specific to the refined feature vectors of each chunk of text. The outputs of these fully connected layers are then compared using the Euclidean distance, producing a similarity score between the chunk pairs. At last, the similarity score is compared to a threshold value of </w:t>
+        <w:t xml:space="preserve">Next, the refined feature vectors are passed through a fully connected layer with ReLU, which allows the model to learn further transformations specific to the refined feature vectors of each chunk of text, and project them in an embedding space. The outputs of these fully connected layers are then compared using the Euclidean distance, producing a similarity score between the chunk pairs. At last, the similarity score is compared to a threshold value of </w:t>
       </w:r>
       <m:oMath>
         <m:f>
@@ -10654,7 +10654,7 @@
           <w:szCs w:val="24"/>
           <w:rtl w:val="0"/>
         </w:rPr>
-        <w:t xml:space="preserve">; if it’s greater, the chunk pair is labeled “1”, otherwise “0”, denoting that the chunk pair’s similarity is attributed more to impostor 1 or impostor 2. The label is used for loss calculation during training.</w:t>
+        <w:t xml:space="preserve">; if it’s greater, the chunk pair is labeled “1”, otherwise “0”, denoting that the chunk pair’s similarity is attributed more to impostor 1 or impostor 2. The label is used for loss calculation using the binary cross-entropy loss function, detailed in the Optimizations and Hyperparameters subsection.</w:t>
       </w:r>
     </w:p>
     <w:p>
@@ -10691,21 +10691,6 @@
           <w:rtl w:val="0"/>
         </w:rPr>
         <w:t xml:space="preserve">To ensure robustness against adversarial inputs and stylistic noise, the aggregated batch scores are translated into structured signals. These signals are aligned using DTW by calculating a distance matrix, thus dynamically accounting for variations in sequence and structure between texts. This is highly valuable information that allows the model to detect and distinguish between the stylistic features of the text pairs. Afterwards, Isolation Forest is employed to identify anomalies within the signals by applying the algorithm to the distance matrix, where each anomaly score represents the likelihood that a specific alignment within the distance matrix exhibits unusual patterns that deviate from the typical alignment patterns learned during training. High anomaly scores suggest a potential “impostor” relationship between the text pairs. Finally, we use K-medoids, where the number of clusters is K=2, to cluster the anomaly scores in order to provide categorization of the texts into groups of interest.​</w:t>
-      </w:r>
-    </w:p>
-    <w:p>
-      <w:pPr>
-        <w:spacing w:after="240" w:before="240" w:line="240" w:lineRule="auto"/>
-        <w:jc w:val="both"/>
-        <w:rPr>
-          <w:sz w:val="24"/>
-          <w:szCs w:val="24"/>
-        </w:rPr>
-      </w:pPr>
-      <w:r>
-        <w:rPr>
-          <w:rtl w:val="0"/>
-        </w:rPr>
       </w:r>
     </w:p>
     <w:p>
@@ -11761,24 +11746,42 @@
             <w:sz w:val="28"/>
             <w:szCs w:val="28"/>
           </w:rPr>
+          <m:t xml:space="preserve">Y</m:t>
+        </m:r>
+      </m:oMath>
+      <w:r>
+        <w:rPr>
+          <w:sz w:val="28"/>
+          <w:szCs w:val="28"/>
+          <w:rtl w:val="0"/>
+        </w:rPr>
+        <w:t xml:space="preserve"> </w:t>
+      </w:r>
+      <w:r>
+        <w:rPr>
+          <w:sz w:val="24"/>
+          <w:szCs w:val="24"/>
+          <w:rtl w:val="0"/>
+        </w:rPr>
+        <w:t xml:space="preserve">signals of the texts are compared using Dynamic Time Warping (DTW) for each trained network among the </w:t>
+      </w:r>
+      <m:oMath>
+        <m:r>
+          <w:rPr>
+            <w:rFonts w:ascii="Cambria Math" w:cs="Cambria Math" w:eastAsia="Cambria Math" w:hAnsi="Cambria Math"/>
+            <w:sz w:val="28"/>
+            <w:szCs w:val="28"/>
+          </w:rPr>
           <m:t xml:space="preserve">X</m:t>
         </m:r>
       </m:oMath>
       <w:r>
         <w:rPr>
-          <w:sz w:val="28"/>
-          <w:szCs w:val="28"/>
-          <w:rtl w:val="0"/>
-        </w:rPr>
-        <w:t xml:space="preserve"> </w:t>
-      </w:r>
-      <w:r>
-        <w:rPr>
-          <w:sz w:val="24"/>
-          <w:szCs w:val="24"/>
-          <w:rtl w:val="0"/>
-        </w:rPr>
-        <w:t xml:space="preserve">signals of each text are compared using Dynamic Time Warping (DTW) to calculate a distance matrix of size </w:t>
+          <w:sz w:val="24"/>
+          <w:szCs w:val="24"/>
+          <w:rtl w:val="0"/>
+        </w:rPr>
+        <w:t xml:space="preserve"> networks to calculate distance matrices of size </w:t>
       </w:r>
       <m:oMath>
         <m:r>
@@ -11805,7 +11808,7 @@
             <w:sz w:val="28"/>
             <w:szCs w:val="28"/>
           </w:rPr>
-          <m:t xml:space="preserve">Y</m:t>
+          <m:t xml:space="preserve">X</m:t>
         </m:r>
       </m:oMath>
       <w:r>
@@ -11849,7 +11852,7 @@
             <w:sz w:val="28"/>
             <w:szCs w:val="28"/>
           </w:rPr>
-          <m:t xml:space="preserve">Y</m:t>
+          <m:t xml:space="preserve">X</m:t>
         </m:r>
       </m:oMath>
       <w:r>
@@ -11884,7 +11887,7 @@
           <w:szCs w:val="24"/>
           <w:rtl w:val="0"/>
         </w:rPr>
-        <w:t xml:space="preserve">Finally, we employ the K-medoids algorithm to produce stylistically coherent clusters, where K = 2. Clustering reveals two groups allowing us to infer the classification of the text under consideration. Cluster 1 - Same author. Cluster 2 - Different authors (including pseudo-authors and impostors).  </w:t>
+        <w:t xml:space="preserve">Performing this procedure for a large number of impostor pairs results in the dependency of detected anomalies and the used trained network is effectively eliminated. Finally, we employ the K-medoids algorithm to produce stylistically coherent clusters, where K = 2. Clustering reveals two groups allowing us to infer the classification of the text under consideration. Cluster 1 - Same author. Cluster 2 - Different authors (including pseudo-authors and impostors).  </w:t>
       </w:r>
     </w:p>
     <w:p>
@@ -12572,20 +12575,20 @@
           <wp:anchor allowOverlap="1" behindDoc="0" distB="114300" distT="114300" distL="114300" distR="114300" hidden="0" layoutInCell="1" locked="0" relativeHeight="0" simplePos="0">
             <wp:simplePos x="0" y="0"/>
             <wp:positionH relativeFrom="column">
-              <wp:posOffset>-247649</wp:posOffset>
+              <wp:posOffset>-238124</wp:posOffset>
             </wp:positionH>
             <wp:positionV relativeFrom="paragraph">
-              <wp:posOffset>346246</wp:posOffset>
+              <wp:posOffset>238125</wp:posOffset>
             </wp:positionV>
             <wp:extent cx="7500938" cy="4276725"/>
             <wp:effectExtent b="0" l="0" r="0" t="0"/>
             <wp:wrapNone/>
-            <wp:docPr id="14" name="image2.png"/>
+            <wp:docPr id="14" name="image13.png"/>
             <a:graphic>
               <a:graphicData uri="http://schemas.openxmlformats.org/drawingml/2006/picture">
                 <pic:pic>
                   <pic:nvPicPr>
-                    <pic:cNvPr id="0" name="image2.png"/>
+                    <pic:cNvPr id="0" name="image13.png"/>
                     <pic:cNvPicPr preferRelativeResize="0"/>
                   </pic:nvPicPr>
                   <pic:blipFill>
@@ -12880,12 +12883,12 @@
           <wp:inline distB="114300" distT="114300" distL="114300" distR="114300">
             <wp:extent cx="5943600" cy="3873500"/>
             <wp:effectExtent b="0" l="0" r="0" t="0"/>
-            <wp:docPr id="4" name="image11.png"/>
+            <wp:docPr id="4" name="image4.png"/>
             <a:graphic>
               <a:graphicData uri="http://schemas.openxmlformats.org/drawingml/2006/picture">
                 <pic:pic>
                   <pic:nvPicPr>
-                    <pic:cNvPr id="0" name="image11.png"/>
+                    <pic:cNvPr id="0" name="image4.png"/>
                     <pic:cNvPicPr preferRelativeResize="0"/>
                   </pic:nvPicPr>
                   <pic:blipFill>
@@ -15140,6 +15143,11 @@
         </w:rPr>
         <w:t xml:space="preserve">Steps:</w:t>
       </w:r>
+      <w:r>
+        <w:rPr>
+          <w:rtl w:val="0"/>
+        </w:rPr>
+      </w:r>
     </w:p>
     <w:p>
       <w:pPr>
@@ -15214,25 +15222,7 @@
           <w:szCs w:val="24"/>
           <w:rtl w:val="0"/>
         </w:rPr>
-        <w:t xml:space="preserve">Generate the label-score for each chunk using the trained network, resulting in a vector.</w:t>
-      </w:r>
-    </w:p>
-    <w:p>
-      <w:pPr>
-        <w:numPr>
-          <w:ilvl w:val="0"/>
-          <w:numId w:val="42"/>
-        </w:numPr>
-        <w:spacing w:line="240" w:lineRule="auto"/>
-        <w:ind w:left="2160" w:hanging="360"/>
-      </w:pPr>
-      <w:r>
-        <w:rPr>
-          <w:sz w:val="24"/>
-          <w:szCs w:val="24"/>
-          <w:rtl w:val="0"/>
-        </w:rPr>
-        <w:t xml:space="preserve">Assign the vector to matrix </w:t>
+        <w:t xml:space="preserve">Initialize matrix </w:t>
       </w:r>
       <m:oMath>
         <m:r>
@@ -15241,11 +15231,156 @@
             <w:sz w:val="26"/>
             <w:szCs w:val="26"/>
           </w:rPr>
-          <m:t xml:space="preserve">M[i]</m:t>
+          <m:t xml:space="preserve">Mi</m:t>
         </m:r>
       </m:oMath>
       <w:r>
         <w:rPr>
+          <w:rtl w:val="0"/>
+        </w:rPr>
+      </w:r>
+    </w:p>
+    <w:p>
+      <w:pPr>
+        <w:numPr>
+          <w:ilvl w:val="0"/>
+          <w:numId w:val="42"/>
+        </w:numPr>
+        <w:spacing w:line="240" w:lineRule="auto"/>
+        <w:ind w:left="2160" w:hanging="360"/>
+        <w:rPr>
+          <w:sz w:val="24"/>
+          <w:szCs w:val="24"/>
+        </w:rPr>
+      </w:pPr>
+      <w:r>
+        <w:rPr>
+          <w:sz w:val="24"/>
+          <w:szCs w:val="24"/>
+          <w:rtl w:val="0"/>
+        </w:rPr>
+        <w:t xml:space="preserve">Generate the label-score for each chunk using the trained network, resulting in a vector.</w:t>
+      </w:r>
+    </w:p>
+    <w:p>
+      <w:pPr>
+        <w:numPr>
+          <w:ilvl w:val="0"/>
+          <w:numId w:val="42"/>
+        </w:numPr>
+        <w:spacing w:line="240" w:lineRule="auto"/>
+        <w:ind w:left="2160" w:hanging="360"/>
+      </w:pPr>
+      <w:r>
+        <w:rPr>
+          <w:sz w:val="24"/>
+          <w:szCs w:val="24"/>
+          <w:rtl w:val="0"/>
+        </w:rPr>
+        <w:t xml:space="preserve">Assign the vector to matrix </w:t>
+      </w:r>
+      <m:oMath>
+        <m:r>
+          <w:rPr>
+            <w:rFonts w:ascii="Cambria Math" w:cs="Cambria Math" w:eastAsia="Cambria Math" w:hAnsi="Cambria Math"/>
+            <w:sz w:val="26"/>
+            <w:szCs w:val="26"/>
+          </w:rPr>
+          <m:t xml:space="preserve">Mi[i]</m:t>
+        </m:r>
+      </m:oMath>
+      <w:r>
+        <w:rPr>
+          <w:sz w:val="26"/>
+          <w:szCs w:val="26"/>
+          <w:rtl w:val="0"/>
+        </w:rPr>
+        <w:t xml:space="preserve">.</w:t>
+      </w:r>
+    </w:p>
+    <w:p>
+      <w:pPr>
+        <w:numPr>
+          <w:ilvl w:val="0"/>
+          <w:numId w:val="42"/>
+        </w:numPr>
+        <w:spacing w:line="240" w:lineRule="auto"/>
+        <w:ind w:left="2160" w:hanging="360"/>
+        <w:rPr>
+          <w:sz w:val="24"/>
+          <w:szCs w:val="24"/>
+        </w:rPr>
+      </w:pPr>
+      <w:r>
+        <w:rPr>
+          <w:sz w:val="24"/>
+          <w:szCs w:val="24"/>
+          <w:rtl w:val="0"/>
+        </w:rPr>
+        <w:t xml:space="preserve">Repeat steps 2 and 3 for all chunks and batches.</w:t>
+      </w:r>
+    </w:p>
+    <w:p>
+      <w:pPr>
+        <w:numPr>
+          <w:ilvl w:val="1"/>
+          <w:numId w:val="1"/>
+        </w:numPr>
+        <w:spacing w:line="240" w:lineRule="auto"/>
+        <w:ind w:left="1440" w:hanging="360"/>
+        <w:rPr>
+          <w:sz w:val="24"/>
+          <w:szCs w:val="24"/>
+        </w:rPr>
+      </w:pPr>
+      <w:r>
+        <w:rPr>
+          <w:sz w:val="24"/>
+          <w:szCs w:val="24"/>
+          <w:rtl w:val="0"/>
+        </w:rPr>
+        <w:t xml:space="preserve">Append matrix </w:t>
+      </w:r>
+      <m:oMath>
+        <m:r>
+          <w:rPr>
+            <w:rFonts w:ascii="Cambria Math" w:cs="Cambria Math" w:eastAsia="Cambria Math" w:hAnsi="Cambria Math"/>
+            <w:sz w:val="26"/>
+            <w:szCs w:val="26"/>
+          </w:rPr>
+          <m:t xml:space="preserve">Mi</m:t>
+        </m:r>
+      </m:oMath>
+      <w:r>
+        <w:rPr>
+          <w:rFonts w:ascii="Cambria Math" w:cs="Cambria Math" w:eastAsia="Cambria Math" w:hAnsi="Cambria Math"/>
+          <w:sz w:val="26"/>
+          <w:szCs w:val="26"/>
+          <w:rtl w:val="0"/>
+        </w:rPr>
+        <w:t xml:space="preserve"> </w:t>
+      </w:r>
+      <w:r>
+        <w:rPr>
+          <w:sz w:val="24"/>
+          <w:szCs w:val="24"/>
+          <w:rtl w:val="0"/>
+        </w:rPr>
+        <w:t xml:space="preserve">to array </w:t>
+      </w:r>
+      <m:oMath>
+        <m:r>
+          <w:rPr>
+            <w:rFonts w:ascii="Cambria Math" w:cs="Cambria Math" w:eastAsia="Cambria Math" w:hAnsi="Cambria Math"/>
+            <w:sz w:val="26"/>
+            <w:szCs w:val="26"/>
+          </w:rPr>
+          <m:t xml:space="preserve">M</m:t>
+        </m:r>
+      </m:oMath>
+      <w:r>
+        <w:rPr>
+          <w:rFonts w:ascii="Cambria Math" w:cs="Cambria Math" w:eastAsia="Cambria Math" w:hAnsi="Cambria Math"/>
           <w:sz w:val="26"/>
           <w:szCs w:val="26"/>
           <w:rtl w:val="0"/>
@@ -15462,47 +15597,78 @@
           <w:szCs w:val="24"/>
           <w:rtl w:val="0"/>
         </w:rPr>
-        <w:t xml:space="preserve">For each vector in the chunks’ labels matrix </w:t>
+        <w:t xml:space="preserve">For each matrix in the array </w:t>
       </w:r>
       <m:oMath>
         <m:r>
           <w:rPr>
             <w:rFonts w:ascii="Cambria Math" w:cs="Cambria Math" w:eastAsia="Cambria Math" w:hAnsi="Cambria Math"/>
-            <w:sz w:val="24"/>
-            <w:szCs w:val="24"/>
+            <w:sz w:val="26"/>
+            <w:szCs w:val="26"/>
           </w:rPr>
           <m:t xml:space="preserve">M</m:t>
         </m:r>
       </m:oMath>
       <w:r>
         <w:rPr>
-          <w:sz w:val="24"/>
-          <w:szCs w:val="24"/>
-          <w:rtl w:val="0"/>
-        </w:rPr>
-        <w:t xml:space="preserve">, calculate the mean value of each batch’s chunks.</w:t>
+          <w:rFonts w:ascii="Cambria Math" w:cs="Cambria Math" w:eastAsia="Cambria Math" w:hAnsi="Cambria Math"/>
+          <w:sz w:val="26"/>
+          <w:szCs w:val="26"/>
+          <w:rtl w:val="0"/>
+        </w:rPr>
+        <w:t xml:space="preserve">:</w:t>
       </w:r>
     </w:p>
     <w:p>
       <w:pPr>
         <w:numPr>
-          <w:ilvl w:val="0"/>
+          <w:ilvl w:val="1"/>
           <w:numId w:val="36"/>
         </w:numPr>
         <w:spacing w:line="240" w:lineRule="auto"/>
-        <w:ind w:left="1440" w:hanging="360"/>
-        <w:rPr>
-          <w:sz w:val="24"/>
-          <w:szCs w:val="24"/>
-        </w:rPr>
-      </w:pPr>
-      <w:r>
-        <w:rPr>
-          <w:sz w:val="24"/>
-          <w:szCs w:val="24"/>
-          <w:rtl w:val="0"/>
-        </w:rPr>
-        <w:t xml:space="preserve">Aggregate the batch scores and obtain signal representation of each tested text.</w:t>
+        <w:ind w:left="2160" w:hanging="360"/>
+        <w:rPr>
+          <w:sz w:val="24"/>
+          <w:szCs w:val="24"/>
+        </w:rPr>
+      </w:pPr>
+      <w:r>
+        <w:rPr>
+          <w:sz w:val="24"/>
+          <w:szCs w:val="24"/>
+          <w:rtl w:val="0"/>
+        </w:rPr>
+        <w:t xml:space="preserve">C</w:t>
+      </w:r>
+      <w:r>
+        <w:rPr>
+          <w:sz w:val="24"/>
+          <w:szCs w:val="24"/>
+          <w:rtl w:val="0"/>
+        </w:rPr>
+        <w:t xml:space="preserve">alculate the mean value of each batch’s chunks– the average score of each row in the chunks’ labels matrix.</w:t>
+      </w:r>
+    </w:p>
+    <w:p>
+      <w:pPr>
+        <w:numPr>
+          <w:ilvl w:val="1"/>
+          <w:numId w:val="36"/>
+        </w:numPr>
+        <w:spacing w:line="240" w:lineRule="auto"/>
+        <w:ind w:left="2160" w:hanging="360"/>
+        <w:rPr>
+          <w:sz w:val="24"/>
+          <w:szCs w:val="24"/>
+        </w:rPr>
+      </w:pPr>
+      <w:r>
+        <w:rPr>
+          <w:sz w:val="24"/>
+          <w:szCs w:val="24"/>
+          <w:rtl w:val="0"/>
+        </w:rPr>
+        <w:t xml:space="preserve">Aggregate the batch scores thereby obtain a signal representation of each tested text.</w:t>
       </w:r>
     </w:p>
     <w:p>
@@ -15917,6 +16083,7 @@
       <w:pPr>
         <w:spacing w:line="240" w:lineRule="auto"/>
         <w:rPr>
+          <w:b w:val="1"/>
           <w:sz w:val="24"/>
           <w:szCs w:val="24"/>
         </w:rPr>
@@ -15926,6 +16093,51 @@
           <v:rect style="width:0.0pt;height:1.5pt" o:hr="t" o:hrstd="t" o:hralign="center" fillcolor="#A0A0A0" stroked="f"/>
         </w:pict>
       </w:r>
+      <w:r>
+        <w:rPr>
+          <w:rtl w:val="0"/>
+        </w:rPr>
+      </w:r>
+    </w:p>
+    <w:p>
+      <w:pPr>
+        <w:spacing w:line="240" w:lineRule="auto"/>
+        <w:rPr>
+          <w:b w:val="1"/>
+          <w:sz w:val="24"/>
+          <w:szCs w:val="24"/>
+        </w:rPr>
+      </w:pPr>
+      <w:r>
+        <w:rPr>
+          <w:rtl w:val="0"/>
+        </w:rPr>
+      </w:r>
+    </w:p>
+    <w:p>
+      <w:pPr>
+        <w:spacing w:line="240" w:lineRule="auto"/>
+        <w:rPr>
+          <w:b w:val="1"/>
+          <w:sz w:val="24"/>
+          <w:szCs w:val="24"/>
+        </w:rPr>
+      </w:pPr>
+      <w:r>
+        <w:rPr>
+          <w:rtl w:val="0"/>
+        </w:rPr>
+      </w:r>
+    </w:p>
+    <w:p>
+      <w:pPr>
+        <w:spacing w:line="240" w:lineRule="auto"/>
+        <w:rPr>
+          <w:b w:val="1"/>
+          <w:sz w:val="24"/>
+          <w:szCs w:val="24"/>
+        </w:rPr>
+      </w:pPr>
       <w:r>
         <w:rPr>
           <w:rtl w:val="0"/>
@@ -16425,12 +16637,12 @@
           <wp:inline distB="114300" distT="114300" distL="114300" distR="114300">
             <wp:extent cx="5029200" cy="4419600"/>
             <wp:effectExtent b="0" l="0" r="0" t="0"/>
-            <wp:docPr id="20" name="image19.png"/>
+            <wp:docPr id="20" name="image16.png"/>
             <a:graphic>
               <a:graphicData uri="http://schemas.openxmlformats.org/drawingml/2006/picture">
                 <pic:pic>
                   <pic:nvPicPr>
-                    <pic:cNvPr id="0" name="image19.png"/>
+                    <pic:cNvPr id="0" name="image16.png"/>
                     <pic:cNvPicPr preferRelativeResize="0"/>
                   </pic:nvPicPr>
                   <pic:blipFill>
@@ -16493,12 +16705,12 @@
           <wp:inline distB="114300" distT="114300" distL="114300" distR="114300">
             <wp:extent cx="5943600" cy="2628900"/>
             <wp:effectExtent b="0" l="0" r="0" t="0"/>
-            <wp:docPr id="7" name="image14.png"/>
+            <wp:docPr id="7" name="image9.png"/>
             <a:graphic>
               <a:graphicData uri="http://schemas.openxmlformats.org/drawingml/2006/picture">
                 <pic:pic>
                   <pic:nvPicPr>
-                    <pic:cNvPr id="0" name="image14.png"/>
+                    <pic:cNvPr id="0" name="image9.png"/>
                     <pic:cNvPicPr preferRelativeResize="0"/>
                   </pic:nvPicPr>
                   <pic:blipFill>
@@ -16539,12 +16751,12 @@
           <wp:inline distB="114300" distT="114300" distL="114300" distR="114300">
             <wp:extent cx="5943600" cy="1930400"/>
             <wp:effectExtent b="0" l="0" r="0" t="0"/>
-            <wp:docPr id="3" name="image18.png"/>
+            <wp:docPr id="3" name="image19.png"/>
             <a:graphic>
               <a:graphicData uri="http://schemas.openxmlformats.org/drawingml/2006/picture">
                 <pic:pic>
                   <pic:nvPicPr>
-                    <pic:cNvPr id="0" name="image18.png"/>
+                    <pic:cNvPr id="0" name="image19.png"/>
                     <pic:cNvPicPr preferRelativeResize="0"/>
                   </pic:nvPicPr>
                   <pic:blipFill>
@@ -16626,21 +16838,6 @@
     </w:p>
     <w:p>
       <w:pPr>
-        <w:spacing w:after="240" w:before="240" w:line="240" w:lineRule="auto"/>
-        <w:jc w:val="both"/>
-        <w:rPr>
-          <w:sz w:val="24"/>
-          <w:szCs w:val="24"/>
-        </w:rPr>
-      </w:pPr>
-      <w:r>
-        <w:rPr>
-          <w:rtl w:val="0"/>
-        </w:rPr>
-      </w:r>
-    </w:p>
-    <w:p>
-      <w:pPr>
         <w:pStyle w:val="Heading2"/>
         <w:spacing w:after="240" w:before="240" w:line="240" w:lineRule="auto"/>
         <w:rPr>
@@ -16966,6 +17163,22 @@
     </w:p>
     <w:p>
       <w:pPr>
+        <w:spacing w:after="240" w:before="240" w:line="240" w:lineRule="auto"/>
+        <w:ind w:left="720" w:firstLine="720"/>
+        <w:jc w:val="center"/>
+        <w:rPr>
+          <w:sz w:val="26"/>
+          <w:szCs w:val="26"/>
+        </w:rPr>
+      </w:pPr>
+      <w:r>
+        <w:rPr>
+          <w:rtl w:val="0"/>
+        </w:rPr>
+      </w:r>
+    </w:p>
+    <w:p>
+      <w:pPr>
         <w:numPr>
           <w:ilvl w:val="0"/>
           <w:numId w:val="9"/>
@@ -17373,6 +17586,28 @@
           <w:rtl w:val="0"/>
         </w:rPr>
         <w:t xml:space="preserve">The testing plan for our project is divided into three categories: Data Preparation, Model Training, and Network-Components Integration. Each module contains specific unit and functional tests to ensure correctness, reliability, and performance.</w:t>
+      </w:r>
+    </w:p>
+    <w:p>
+      <w:pPr>
+        <w:spacing w:after="240" w:before="240" w:line="240" w:lineRule="auto"/>
+        <w:rPr/>
+      </w:pPr>
+      <w:r>
+        <w:rPr>
+          <w:rtl w:val="0"/>
+        </w:rPr>
+      </w:r>
+    </w:p>
+    <w:p>
+      <w:pPr>
+        <w:spacing w:after="240" w:before="240" w:line="240" w:lineRule="auto"/>
+        <w:rPr/>
+      </w:pPr>
+      <w:r>
+        <w:rPr>
+          <w:rtl w:val="0"/>
+        </w:rPr>
       </w:r>
     </w:p>
     <w:p>
@@ -18095,8 +18330,46 @@
         <w:spacing w:line="276" w:lineRule="auto"/>
         <w:rPr/>
       </w:pPr>
-      <w:bookmarkStart w:colFirst="0" w:colLast="0" w:name="_1pxezwc" w:id="25"/>
+      <w:bookmarkStart w:colFirst="0" w:colLast="0" w:name="_ihwdvzho2a5h" w:id="25"/>
       <w:bookmarkEnd w:id="25"/>
+      <w:r>
+        <w:rPr>
+          <w:rtl w:val="0"/>
+        </w:rPr>
+      </w:r>
+    </w:p>
+    <w:p>
+      <w:pPr>
+        <w:pStyle w:val="Heading3"/>
+        <w:spacing w:line="276" w:lineRule="auto"/>
+        <w:rPr/>
+      </w:pPr>
+      <w:bookmarkStart w:colFirst="0" w:colLast="0" w:name="_zfbh02bac2sp" w:id="26"/>
+      <w:bookmarkEnd w:id="26"/>
+      <w:r>
+        <w:rPr>
+          <w:rtl w:val="0"/>
+        </w:rPr>
+      </w:r>
+    </w:p>
+    <w:p>
+      <w:pPr>
+        <w:rPr/>
+      </w:pPr>
+      <w:r>
+        <w:rPr>
+          <w:rtl w:val="0"/>
+        </w:rPr>
+      </w:r>
+    </w:p>
+    <w:p>
+      <w:pPr>
+        <w:pStyle w:val="Heading3"/>
+        <w:spacing w:line="276" w:lineRule="auto"/>
+        <w:rPr/>
+      </w:pPr>
+      <w:bookmarkStart w:colFirst="0" w:colLast="0" w:name="_1pxezwc" w:id="27"/>
+      <w:bookmarkEnd w:id="27"/>
       <w:r>
         <w:rPr>
           <w:rtl w:val="0"/>
@@ -18896,8 +19169,8 @@
         <w:spacing w:line="276" w:lineRule="auto"/>
         <w:rPr/>
       </w:pPr>
-      <w:bookmarkStart w:colFirst="0" w:colLast="0" w:name="_49x2ik5" w:id="26"/>
-      <w:bookmarkEnd w:id="26"/>
+      <w:bookmarkStart w:colFirst="0" w:colLast="0" w:name="_49x2ik5" w:id="28"/>
+      <w:bookmarkEnd w:id="28"/>
       <w:r>
         <w:rPr>
           <w:rtl w:val="0"/>
@@ -19498,8 +19771,8 @@
           <w:b w:val="1"/>
         </w:rPr>
       </w:pPr>
-      <w:bookmarkStart w:colFirst="0" w:colLast="0" w:name="_599b4i1r2are" w:id="27"/>
-      <w:bookmarkEnd w:id="27"/>
+      <w:bookmarkStart w:colFirst="0" w:colLast="0" w:name="_599b4i1r2are" w:id="29"/>
+      <w:bookmarkEnd w:id="29"/>
       <w:r>
         <w:rPr>
           <w:rtl w:val="0"/>
@@ -19562,8 +19835,8 @@
         <w:spacing w:line="276" w:lineRule="auto"/>
         <w:rPr/>
       </w:pPr>
-      <w:bookmarkStart w:colFirst="0" w:colLast="0" w:name="_2p2csry" w:id="28"/>
-      <w:bookmarkEnd w:id="28"/>
+      <w:bookmarkStart w:colFirst="0" w:colLast="0" w:name="_2p2csry" w:id="30"/>
+      <w:bookmarkEnd w:id="30"/>
       <w:r>
         <w:rPr>
           <w:b w:val="1"/>
@@ -19693,8 +19966,8 @@
         <w:spacing w:line="276" w:lineRule="auto"/>
         <w:rPr/>
       </w:pPr>
-      <w:bookmarkStart w:colFirst="0" w:colLast="0" w:name="_147n2zr" w:id="29"/>
-      <w:bookmarkEnd w:id="29"/>
+      <w:bookmarkStart w:colFirst="0" w:colLast="0" w:name="_147n2zr" w:id="31"/>
+      <w:bookmarkEnd w:id="31"/>
       <w:r>
         <w:rPr>
           <w:b w:val="1"/>
@@ -19980,8 +20253,8 @@
         <w:spacing w:line="276" w:lineRule="auto"/>
         <w:rPr/>
       </w:pPr>
-      <w:bookmarkStart w:colFirst="0" w:colLast="0" w:name="_3o7alnk" w:id="30"/>
-      <w:bookmarkEnd w:id="30"/>
+      <w:bookmarkStart w:colFirst="0" w:colLast="0" w:name="_3o7alnk" w:id="32"/>
+      <w:bookmarkEnd w:id="32"/>
       <w:r>
         <w:rPr>
           <w:b w:val="1"/>
@@ -22968,12 +23241,12 @@
           <wp:extent cx="1176338" cy="333713"/>
           <wp:effectExtent b="0" l="0" r="0" t="0"/>
           <wp:wrapNone/>
-          <wp:docPr id="5" name="image22.jpg"/>
+          <wp:docPr id="5" name="image20.jpg"/>
           <a:graphic>
             <a:graphicData uri="http://schemas.openxmlformats.org/drawingml/2006/picture">
               <pic:pic>
                 <pic:nvPicPr>
-                  <pic:cNvPr id="0" name="image22.jpg"/>
+                  <pic:cNvPr id="0" name="image20.jpg"/>
                   <pic:cNvPicPr preferRelativeResize="0"/>
                 </pic:nvPicPr>
                 <pic:blipFill>

</xml_diff>